<commit_message>
[Vidarshan] update work logs
</commit_message>
<xml_diff>
--- a/ReportsAndDocuments/Time Tracking Documents/Clean Divorce - Project Logs - Vidarshan.docx
+++ b/ReportsAndDocuments/Time Tracking Documents/Clean Divorce - Project Logs - Vidarshan.docx
@@ -202,15 +202,7 @@
               </w:rPr>
             </w:pPr>
             <w:r>
-              <w:t xml:space="preserve">Going through the </w:t>
-            </w:r>
-            <w:proofErr w:type="spellStart"/>
-            <w:r>
-              <w:t>riipen</w:t>
-            </w:r>
-            <w:proofErr w:type="spellEnd"/>
-            <w:r>
-              <w:t xml:space="preserve"> project list to select feasible project matching to our resource capability </w:t>
+              <w:t xml:space="preserve">Going through the riipen project list to select feasible project matching to our resource capability </w:t>
             </w:r>
           </w:p>
         </w:tc>
@@ -360,15 +352,7 @@
               </w:rPr>
             </w:pPr>
             <w:r>
-              <w:t xml:space="preserve"> Discussion with the instructor on how to approach the </w:t>
-            </w:r>
-            <w:proofErr w:type="spellStart"/>
-            <w:r>
-              <w:t>riipen</w:t>
-            </w:r>
-            <w:proofErr w:type="spellEnd"/>
-            <w:r>
-              <w:t xml:space="preserve"> project.</w:t>
+              <w:t xml:space="preserve"> Discussion with the instructor on how to approach the riipen project.</w:t>
             </w:r>
           </w:p>
         </w:tc>
@@ -873,15 +857,7 @@
               <w:cnfStyle w:val="000000000000" w:firstRow="0" w:lastRow="0" w:firstColumn="0" w:lastColumn="0" w:oddVBand="0" w:evenVBand="0" w:oddHBand="0" w:evenHBand="0" w:firstRowFirstColumn="0" w:firstRowLastColumn="0" w:lastRowFirstColumn="0" w:lastRowLastColumn="0"/>
             </w:pPr>
             <w:r>
-              <w:t xml:space="preserve">Going through the </w:t>
-            </w:r>
-            <w:proofErr w:type="spellStart"/>
-            <w:r>
-              <w:t>riipen</w:t>
-            </w:r>
-            <w:proofErr w:type="spellEnd"/>
-            <w:r>
-              <w:t xml:space="preserve"> project list to select feasible project matching to our resource capability </w:t>
+              <w:t xml:space="preserve">Going through the riipen project list to select feasible project matching to our resource capability </w:t>
             </w:r>
           </w:p>
         </w:tc>
@@ -979,15 +955,7 @@
               <w:cnfStyle w:val="000000000000" w:firstRow="0" w:lastRow="0" w:firstColumn="0" w:lastColumn="0" w:oddVBand="0" w:evenVBand="0" w:oddHBand="0" w:evenHBand="0" w:firstRowFirstColumn="0" w:firstRowLastColumn="0" w:lastRowFirstColumn="0" w:lastRowLastColumn="0"/>
             </w:pPr>
             <w:r>
-              <w:t xml:space="preserve"> Discussion with the instructor on how to approach the </w:t>
-            </w:r>
-            <w:proofErr w:type="spellStart"/>
-            <w:r>
-              <w:t>riipen</w:t>
-            </w:r>
-            <w:proofErr w:type="spellEnd"/>
-            <w:r>
-              <w:t xml:space="preserve"> project.</w:t>
+              <w:t xml:space="preserve"> Discussion with the instructor on how to approach the riipen project.</w:t>
             </w:r>
           </w:p>
         </w:tc>
@@ -1209,15 +1177,7 @@
               <w:jc w:val="right"/>
             </w:pPr>
             <w:r>
-              <w:t xml:space="preserve">October 28, </w:t>
-            </w:r>
-            <w:proofErr w:type="gramStart"/>
-            <w:r>
-              <w:t>2025</w:t>
-            </w:r>
-            <w:proofErr w:type="gramEnd"/>
-            <w:r>
-              <w:t xml:space="preserve"> </w:t>
+              <w:t xml:space="preserve">October 28, 2025 </w:t>
             </w:r>
           </w:p>
         </w:tc>
@@ -1256,15 +1216,7 @@
               <w:cnfStyle w:val="000000000000" w:firstRow="0" w:lastRow="0" w:firstColumn="0" w:lastColumn="0" w:oddVBand="0" w:evenVBand="0" w:oddHBand="0" w:evenHBand="0" w:firstRowFirstColumn="0" w:firstRowLastColumn="0" w:lastRowFirstColumn="0" w:lastRowLastColumn="0"/>
             </w:pPr>
             <w:r>
-              <w:t xml:space="preserve">Updated </w:t>
-            </w:r>
-            <w:proofErr w:type="spellStart"/>
-            <w:r>
-              <w:t>Riipen</w:t>
-            </w:r>
-            <w:proofErr w:type="spellEnd"/>
-            <w:r>
-              <w:t xml:space="preserve"> dashboard to the latest milestone.</w:t>
+              <w:t>Updated Riipen dashboard to the latest milestone.</w:t>
             </w:r>
           </w:p>
         </w:tc>
@@ -1313,15 +1265,7 @@
               <w:cnfStyle w:val="000000000000" w:firstRow="0" w:lastRow="0" w:firstColumn="0" w:lastColumn="0" w:oddVBand="0" w:evenVBand="0" w:oddHBand="0" w:evenHBand="0" w:firstRowFirstColumn="0" w:firstRowLastColumn="0" w:lastRowFirstColumn="0" w:lastRowLastColumn="0"/>
             </w:pPr>
             <w:r>
-              <w:t xml:space="preserve">Created the Microsoft form to collect the user response as a </w:t>
-            </w:r>
-            <w:proofErr w:type="gramStart"/>
-            <w:r>
-              <w:t>survey, and</w:t>
-            </w:r>
-            <w:proofErr w:type="gramEnd"/>
-            <w:r>
-              <w:t xml:space="preserve"> then communicated to the other member about the progress, rectified changes and then </w:t>
+              <w:t xml:space="preserve">Created the Microsoft form to collect the user response as a survey, and then communicated to the other member about the progress, rectified changes and then </w:t>
             </w:r>
             <w:r>
               <w:lastRenderedPageBreak/>
@@ -1490,7 +1434,19 @@
               <w:cnfStyle w:val="000000000000" w:firstRow="0" w:lastRow="0" w:firstColumn="0" w:lastColumn="0" w:oddVBand="0" w:evenVBand="0" w:oddHBand="0" w:evenHBand="0" w:firstRowFirstColumn="0" w:firstRowLastColumn="0" w:lastRowFirstColumn="0" w:lastRowLastColumn="0"/>
             </w:pPr>
             <w:r>
-              <w:t>Generate storyboards with AI (art form) for the personas (loosely based) we wrote.</w:t>
+              <w:t>Generate storyboards with AI (art form</w:t>
+            </w:r>
+            <w:r>
+              <w:t xml:space="preserve"> – Ashley and </w:t>
+            </w:r>
+            <w:r>
+              <w:t>Eleanor</w:t>
+            </w:r>
+            <w:r>
+              <w:t>) for the personas (loosely based) we wrote.</w:t>
+            </w:r>
+            <w:r>
+              <w:t xml:space="preserve"> </w:t>
             </w:r>
           </w:p>
           <w:p>

</xml_diff>

<commit_message>
[Vidarshan] updated work logs for 11/03/2025
</commit_message>
<xml_diff>
--- a/ReportsAndDocuments/Time Tracking Documents/Clean Divorce - Project Logs - Vidarshan.docx
+++ b/ReportsAndDocuments/Time Tracking Documents/Clean Divorce - Project Logs - Vidarshan.docx
@@ -202,7 +202,15 @@
               </w:rPr>
             </w:pPr>
             <w:r>
-              <w:t xml:space="preserve">Going through the riipen project list to select feasible project matching to our resource capability </w:t>
+              <w:t xml:space="preserve">Going through the </w:t>
+            </w:r>
+            <w:proofErr w:type="spellStart"/>
+            <w:r>
+              <w:t>riipen</w:t>
+            </w:r>
+            <w:proofErr w:type="spellEnd"/>
+            <w:r>
+              <w:t xml:space="preserve"> project list to select feasible project matching to our resource capability </w:t>
             </w:r>
           </w:p>
         </w:tc>
@@ -352,7 +360,15 @@
               </w:rPr>
             </w:pPr>
             <w:r>
-              <w:t xml:space="preserve"> Discussion with the instructor on how to approach the riipen project.</w:t>
+              <w:t xml:space="preserve"> Discussion with the instructor on how to approach the </w:t>
+            </w:r>
+            <w:proofErr w:type="spellStart"/>
+            <w:r>
+              <w:t>riipen</w:t>
+            </w:r>
+            <w:proofErr w:type="spellEnd"/>
+            <w:r>
+              <w:t xml:space="preserve"> project.</w:t>
             </w:r>
           </w:p>
         </w:tc>
@@ -857,7 +873,15 @@
               <w:cnfStyle w:val="000000000000" w:firstRow="0" w:lastRow="0" w:firstColumn="0" w:lastColumn="0" w:oddVBand="0" w:evenVBand="0" w:oddHBand="0" w:evenHBand="0" w:firstRowFirstColumn="0" w:firstRowLastColumn="0" w:lastRowFirstColumn="0" w:lastRowLastColumn="0"/>
             </w:pPr>
             <w:r>
-              <w:t xml:space="preserve">Going through the riipen project list to select feasible project matching to our resource capability </w:t>
+              <w:t xml:space="preserve">Going through the </w:t>
+            </w:r>
+            <w:proofErr w:type="spellStart"/>
+            <w:r>
+              <w:t>riipen</w:t>
+            </w:r>
+            <w:proofErr w:type="spellEnd"/>
+            <w:r>
+              <w:t xml:space="preserve"> project list to select feasible project matching to our resource capability </w:t>
             </w:r>
           </w:p>
         </w:tc>
@@ -955,7 +979,15 @@
               <w:cnfStyle w:val="000000000000" w:firstRow="0" w:lastRow="0" w:firstColumn="0" w:lastColumn="0" w:oddVBand="0" w:evenVBand="0" w:oddHBand="0" w:evenHBand="0" w:firstRowFirstColumn="0" w:firstRowLastColumn="0" w:lastRowFirstColumn="0" w:lastRowLastColumn="0"/>
             </w:pPr>
             <w:r>
-              <w:t xml:space="preserve"> Discussion with the instructor on how to approach the riipen project.</w:t>
+              <w:t xml:space="preserve"> Discussion with the instructor on how to approach the </w:t>
+            </w:r>
+            <w:proofErr w:type="spellStart"/>
+            <w:r>
+              <w:t>riipen</w:t>
+            </w:r>
+            <w:proofErr w:type="spellEnd"/>
+            <w:r>
+              <w:t xml:space="preserve"> project.</w:t>
             </w:r>
           </w:p>
         </w:tc>
@@ -1177,7 +1209,15 @@
               <w:jc w:val="right"/>
             </w:pPr>
             <w:r>
-              <w:t xml:space="preserve">October 28, 2025 </w:t>
+              <w:t xml:space="preserve">October 28, </w:t>
+            </w:r>
+            <w:proofErr w:type="gramStart"/>
+            <w:r>
+              <w:t>2025</w:t>
+            </w:r>
+            <w:proofErr w:type="gramEnd"/>
+            <w:r>
+              <w:t xml:space="preserve"> </w:t>
             </w:r>
           </w:p>
         </w:tc>
@@ -1216,7 +1256,15 @@
               <w:cnfStyle w:val="000000000000" w:firstRow="0" w:lastRow="0" w:firstColumn="0" w:lastColumn="0" w:oddVBand="0" w:evenVBand="0" w:oddHBand="0" w:evenHBand="0" w:firstRowFirstColumn="0" w:firstRowLastColumn="0" w:lastRowFirstColumn="0" w:lastRowLastColumn="0"/>
             </w:pPr>
             <w:r>
-              <w:t>Updated Riipen dashboard to the latest milestone.</w:t>
+              <w:t xml:space="preserve">Updated </w:t>
+            </w:r>
+            <w:proofErr w:type="spellStart"/>
+            <w:r>
+              <w:t>Riipen</w:t>
+            </w:r>
+            <w:proofErr w:type="spellEnd"/>
+            <w:r>
+              <w:t xml:space="preserve"> dashboard to the latest milestone.</w:t>
             </w:r>
           </w:p>
         </w:tc>
@@ -1265,7 +1313,15 @@
               <w:cnfStyle w:val="000000000000" w:firstRow="0" w:lastRow="0" w:firstColumn="0" w:lastColumn="0" w:oddVBand="0" w:evenVBand="0" w:oddHBand="0" w:evenHBand="0" w:firstRowFirstColumn="0" w:firstRowLastColumn="0" w:lastRowFirstColumn="0" w:lastRowLastColumn="0"/>
             </w:pPr>
             <w:r>
-              <w:t xml:space="preserve">Created the Microsoft form to collect the user response as a survey, and then communicated to the other member about the progress, rectified changes and then </w:t>
+              <w:t xml:space="preserve">Created the Microsoft form to collect the user response as a </w:t>
+            </w:r>
+            <w:proofErr w:type="gramStart"/>
+            <w:r>
+              <w:t>survey, and</w:t>
+            </w:r>
+            <w:proofErr w:type="gramEnd"/>
+            <w:r>
+              <w:t xml:space="preserve"> then communicated to the other member about the progress, rectified changes and then </w:t>
             </w:r>
             <w:r>
               <w:lastRenderedPageBreak/>
@@ -1456,6 +1512,143 @@
             </w:pPr>
             <w:r>
               <w:t>Iterated several times to make the images as clear as possible due to the weakness of AI to generate text on images.</w:t>
+            </w:r>
+          </w:p>
+        </w:tc>
+      </w:tr>
+      <w:tr>
+        <w:trPr>
+          <w:trHeight w:val="20"/>
+        </w:trPr>
+        <w:tc>
+          <w:tcPr>
+            <w:cnfStyle w:val="001000000000" w:firstRow="0" w:lastRow="0" w:firstColumn="1" w:lastColumn="0" w:oddVBand="0" w:evenVBand="0" w:oddHBand="0" w:evenHBand="0" w:firstRowFirstColumn="0" w:firstRowLastColumn="0" w:lastRowFirstColumn="0" w:lastRowLastColumn="0"/>
+            <w:tcW w:w="1691" w:type="dxa"/>
+          </w:tcPr>
+          <w:p>
+            <w:pPr>
+              <w:spacing w:line="259" w:lineRule="auto"/>
+            </w:pPr>
+            <w:r>
+              <w:t xml:space="preserve">November </w:t>
+            </w:r>
+            <w:r>
+              <w:t>3</w:t>
+            </w:r>
+            <w:r>
+              <w:t>, 2025</w:t>
+            </w:r>
+          </w:p>
+          <w:p>
+            <w:pPr>
+              <w:spacing w:line="259" w:lineRule="auto"/>
+              <w:rPr>
+                <w:b w:val="0"/>
+                <w:bCs w:val="0"/>
+              </w:rPr>
+            </w:pPr>
+            <w:r>
+              <w:t>(</w:t>
+            </w:r>
+            <w:r>
+              <w:t>Afternoon – 11:00am-2:00pm</w:t>
+            </w:r>
+            <w:r>
+              <w:t>)</w:t>
+            </w:r>
+          </w:p>
+        </w:tc>
+        <w:tc>
+          <w:tcPr>
+            <w:tcW w:w="1423" w:type="dxa"/>
+          </w:tcPr>
+          <w:p>
+            <w:pPr>
+              <w:spacing w:line="240" w:lineRule="auto"/>
+              <w:jc w:val="center"/>
+              <w:cnfStyle w:val="000000000000" w:firstRow="0" w:lastRow="0" w:firstColumn="0" w:lastColumn="0" w:oddVBand="0" w:evenVBand="0" w:oddHBand="0" w:evenHBand="0" w:firstRowFirstColumn="0" w:firstRowLastColumn="0" w:lastRowFirstColumn="0" w:lastRowLastColumn="0"/>
+            </w:pPr>
+            <w:r>
+              <w:t>3</w:t>
+            </w:r>
+          </w:p>
+        </w:tc>
+        <w:tc>
+          <w:tcPr>
+            <w:tcW w:w="5902" w:type="dxa"/>
+          </w:tcPr>
+          <w:p>
+            <w:pPr>
+              <w:spacing w:line="259" w:lineRule="auto"/>
+              <w:ind w:right="132"/>
+              <w:cnfStyle w:val="000000000000" w:firstRow="0" w:lastRow="0" w:firstColumn="0" w:lastColumn="0" w:oddVBand="0" w:evenVBand="0" w:oddHBand="0" w:evenHBand="0" w:firstRowFirstColumn="0" w:firstRowLastColumn="0" w:lastRowFirstColumn="0" w:lastRowLastColumn="0"/>
+            </w:pPr>
+            <w:r>
+              <w:t>Started to explore Figma and generated some designs to experiment based on the requirements generated</w:t>
+            </w:r>
+          </w:p>
+        </w:tc>
+      </w:tr>
+      <w:tr>
+        <w:trPr>
+          <w:trHeight w:val="20"/>
+        </w:trPr>
+        <w:tc>
+          <w:tcPr>
+            <w:cnfStyle w:val="001000000000" w:firstRow="0" w:lastRow="0" w:firstColumn="1" w:lastColumn="0" w:oddVBand="0" w:evenVBand="0" w:oddHBand="0" w:evenHBand="0" w:firstRowFirstColumn="0" w:firstRowLastColumn="0" w:lastRowFirstColumn="0" w:lastRowLastColumn="0"/>
+            <w:tcW w:w="1691" w:type="dxa"/>
+          </w:tcPr>
+          <w:p>
+            <w:pPr>
+              <w:spacing w:line="259" w:lineRule="auto"/>
+              <w:rPr>
+                <w:b w:val="0"/>
+                <w:bCs w:val="0"/>
+              </w:rPr>
+            </w:pPr>
+            <w:r>
+              <w:t xml:space="preserve">November 3, </w:t>
+            </w:r>
+          </w:p>
+          <w:p>
+            <w:pPr>
+              <w:spacing w:line="259" w:lineRule="auto"/>
+            </w:pPr>
+            <w:r>
+              <w:t>(Evening – 6:00pm-7:30pm)</w:t>
+            </w:r>
+          </w:p>
+        </w:tc>
+        <w:tc>
+          <w:tcPr>
+            <w:tcW w:w="1423" w:type="dxa"/>
+          </w:tcPr>
+          <w:p>
+            <w:pPr>
+              <w:spacing w:line="240" w:lineRule="auto"/>
+              <w:jc w:val="center"/>
+              <w:cnfStyle w:val="000000000000" w:firstRow="0" w:lastRow="0" w:firstColumn="0" w:lastColumn="0" w:oddVBand="0" w:evenVBand="0" w:oddHBand="0" w:evenHBand="0" w:firstRowFirstColumn="0" w:firstRowLastColumn="0" w:lastRowFirstColumn="0" w:lastRowLastColumn="0"/>
+            </w:pPr>
+            <w:r>
+              <w:t>1.5</w:t>
+            </w:r>
+          </w:p>
+        </w:tc>
+        <w:tc>
+          <w:tcPr>
+            <w:tcW w:w="5902" w:type="dxa"/>
+          </w:tcPr>
+          <w:p>
+            <w:pPr>
+              <w:spacing w:line="259" w:lineRule="auto"/>
+              <w:ind w:right="132"/>
+              <w:cnfStyle w:val="000000000000" w:firstRow="0" w:lastRow="0" w:firstColumn="0" w:lastColumn="0" w:oddVBand="0" w:evenVBand="0" w:oddHBand="0" w:evenHBand="0" w:firstRowFirstColumn="0" w:firstRowLastColumn="0" w:lastRowFirstColumn="0" w:lastRowLastColumn="0"/>
+            </w:pPr>
+            <w:r>
+              <w:t>Continued</w:t>
+            </w:r>
+            <w:r>
+              <w:t xml:space="preserve"> to explore Figma and generated some designs to experiment based on the requirements generated</w:t>
             </w:r>
           </w:p>
         </w:tc>
@@ -1487,10 +1680,7 @@
               <w:cnfStyle w:val="010000000000" w:firstRow="0" w:lastRow="1" w:firstColumn="0" w:lastColumn="0" w:oddVBand="0" w:evenVBand="0" w:oddHBand="0" w:evenHBand="0" w:firstRowFirstColumn="0" w:firstRowLastColumn="0" w:lastRowFirstColumn="0" w:lastRowLastColumn="0"/>
             </w:pPr>
             <w:r>
-              <w:t>2</w:t>
-            </w:r>
-            <w:r>
-              <w:t>8</w:t>
+              <w:t>32</w:t>
             </w:r>
             <w:r>
               <w:t>.</w:t>

</xml_diff>